<commit_message>
Added stack overflow survey project
</commit_message>
<xml_diff>
--- a/Jaime_GGB_CV8.docx
+++ b/Jaime_GGB_CV8.docx
@@ -697,6 +697,15 @@
                 <w:szCs w:val="19"/>
                 <w:lang w:bidi="en-GB"/>
               </w:rPr>
+              <w:t xml:space="preserve">Bachelor and </w:t>
+            </w:r>
+            <w:r>
+              <w:rPr>
+                <w:rFonts w:ascii="Arial Narrow" w:eastAsia="Arial" w:hAnsi="Arial Narrow" w:cs="Arial"/>
+                <w:i/>
+                <w:szCs w:val="19"/>
+                <w:lang w:bidi="en-GB"/>
+              </w:rPr>
               <w:t>Master of Engineering in Mechanical Engineering</w:t>
             </w:r>
             <w:r>
@@ -705,7 +714,7 @@
                 <w:szCs w:val="19"/>
                 <w:lang w:bidi="en-GB"/>
               </w:rPr>
-              <w:t xml:space="preserve"> - Graduated with Upper Second Class Honours</w:t>
+              <w:t xml:space="preserve"> </w:t>
             </w:r>
           </w:p>
           <w:p>
@@ -731,25 +740,26 @@
             <w:r>
               <w:rPr>
                 <w:rFonts w:ascii="Arial Narrow" w:eastAsia="Arial" w:hAnsi="Arial Narrow" w:cs="Arial"/>
-                <w:szCs w:val="19"/>
-                <w:lang w:bidi="en-GB"/>
-              </w:rPr>
-              <w:t xml:space="preserve">A grade </w:t>
-            </w:r>
-            <w:r>
-              <w:rPr>
-                <w:rFonts w:ascii="Arial Narrow" w:eastAsia="Arial" w:hAnsi="Arial Narrow" w:cs="Arial"/>
-                <w:szCs w:val="19"/>
-                <w:lang w:bidi="en-GB"/>
-              </w:rPr>
-              <w:t>in my Final Year Project and A grade in my Team Design Make and Test Project.</w:t>
-            </w:r>
-          </w:p>
-          <w:p>
-            <w:pPr>
-              <w:widowControl w:val="0"/>
-              <w:numPr>
-                <w:ilvl w:val="0"/>
+                <w:i/>
+                <w:szCs w:val="19"/>
+                <w:lang w:bidi="en-GB"/>
+              </w:rPr>
+              <w:t>Achievements</w:t>
+            </w:r>
+            <w:r>
+              <w:rPr>
+                <w:rFonts w:ascii="Arial Narrow" w:eastAsia="Arial" w:hAnsi="Arial Narrow" w:cs="Arial"/>
+                <w:szCs w:val="19"/>
+                <w:lang w:bidi="en-GB"/>
+              </w:rPr>
+              <w:t>:</w:t>
+            </w:r>
+          </w:p>
+          <w:p>
+            <w:pPr>
+              <w:widowControl w:val="0"/>
+              <w:numPr>
+                <w:ilvl w:val="1"/>
                 <w:numId w:val="6"/>
               </w:numPr>
               <w:tabs>
@@ -757,7 +767,6 @@
               </w:tabs>
               <w:autoSpaceDE w:val="0"/>
               <w:autoSpaceDN w:val="0"/>
-              <w:ind w:left="142" w:hanging="142"/>
               <w:jc w:val="both"/>
               <w:rPr>
                 <w:rFonts w:ascii="Arial Narrow" w:eastAsia="Arial" w:hAnsi="Arial Narrow" w:cs="Arial"/>
@@ -773,82 +782,22 @@
                 <w:szCs w:val="19"/>
                 <w:lang w:bidi="en-GB"/>
               </w:rPr>
-              <w:t xml:space="preserve">Business-related modules: Economics for Business </w:t>
-            </w:r>
-            <w:r>
-              <w:rPr>
-                <w:rFonts w:ascii="Arial Narrow" w:eastAsia="Arial" w:hAnsi="Arial Narrow" w:cs="Arial"/>
-                <w:b/>
-                <w:szCs w:val="19"/>
-                <w:lang w:bidi="en-GB"/>
-              </w:rPr>
-              <w:t>||</w:t>
-            </w:r>
-            <w:r>
-              <w:rPr>
-                <w:rFonts w:ascii="Arial Narrow" w:eastAsia="Arial" w:hAnsi="Arial Narrow" w:cs="Arial"/>
-                <w:szCs w:val="19"/>
-                <w:lang w:bidi="en-GB"/>
-              </w:rPr>
-              <w:t xml:space="preserve"> Technology, Business, and the Market </w:t>
-            </w:r>
-            <w:r>
-              <w:rPr>
-                <w:rFonts w:ascii="Arial Narrow" w:eastAsia="Arial" w:hAnsi="Arial Narrow" w:cs="Arial"/>
-                <w:b/>
-                <w:szCs w:val="19"/>
-                <w:lang w:bidi="en-GB"/>
-              </w:rPr>
-              <w:t>||</w:t>
-            </w:r>
-            <w:r>
-              <w:rPr>
-                <w:rFonts w:ascii="Arial Narrow" w:eastAsia="Arial" w:hAnsi="Arial Narrow" w:cs="Arial"/>
-                <w:szCs w:val="19"/>
-                <w:lang w:bidi="en-GB"/>
-              </w:rPr>
-              <w:t xml:space="preserve"> Technical Presentation Skills </w:t>
-            </w:r>
-            <w:r>
-              <w:rPr>
-                <w:rFonts w:ascii="Arial Narrow" w:eastAsia="Arial" w:hAnsi="Arial Narrow" w:cs="Arial"/>
-                <w:b/>
-                <w:szCs w:val="19"/>
-                <w:lang w:bidi="en-GB"/>
-              </w:rPr>
-              <w:t>||</w:t>
-            </w:r>
-            <w:r>
-              <w:rPr>
-                <w:rFonts w:ascii="Arial Narrow" w:eastAsia="Arial" w:hAnsi="Arial Narrow" w:cs="Arial"/>
-                <w:szCs w:val="19"/>
-                <w:lang w:bidi="en-GB"/>
-              </w:rPr>
-              <w:t xml:space="preserve"> Statistics </w:t>
-            </w:r>
-            <w:r>
-              <w:rPr>
-                <w:rFonts w:ascii="Arial Narrow" w:eastAsia="Arial" w:hAnsi="Arial Narrow" w:cs="Arial"/>
-                <w:b/>
-                <w:szCs w:val="19"/>
-                <w:lang w:bidi="en-GB"/>
-              </w:rPr>
-              <w:t>||</w:t>
-            </w:r>
-            <w:r>
-              <w:rPr>
-                <w:rFonts w:ascii="Arial Narrow" w:eastAsia="Arial" w:hAnsi="Arial Narrow" w:cs="Arial"/>
-                <w:szCs w:val="19"/>
-                <w:lang w:bidi="en-GB"/>
-              </w:rPr>
-              <w:t xml:space="preserve"> Management for Engineers</w:t>
-            </w:r>
-          </w:p>
-          <w:p>
-            <w:pPr>
-              <w:widowControl w:val="0"/>
-              <w:numPr>
-                <w:ilvl w:val="0"/>
+              <w:t>Graduated with Upper Second Class Honours</w:t>
+            </w:r>
+            <w:r>
+              <w:rPr>
+                <w:rFonts w:ascii="Arial Narrow" w:eastAsia="Arial" w:hAnsi="Arial Narrow" w:cs="Arial"/>
+                <w:szCs w:val="19"/>
+                <w:lang w:bidi="en-GB"/>
+              </w:rPr>
+              <w:t xml:space="preserve"> from a world class university</w:t>
+            </w:r>
+          </w:p>
+          <w:p>
+            <w:pPr>
+              <w:widowControl w:val="0"/>
+              <w:numPr>
+                <w:ilvl w:val="1"/>
                 <w:numId w:val="6"/>
               </w:numPr>
               <w:tabs>
@@ -856,7 +805,6 @@
               </w:tabs>
               <w:autoSpaceDE w:val="0"/>
               <w:autoSpaceDN w:val="0"/>
-              <w:ind w:left="142" w:hanging="142"/>
               <w:jc w:val="both"/>
               <w:rPr>
                 <w:rFonts w:ascii="Arial Narrow" w:eastAsia="Arial" w:hAnsi="Arial Narrow" w:cs="Arial"/>
@@ -869,22 +817,38 @@
             <w:r>
               <w:rPr>
                 <w:rFonts w:ascii="Arial Narrow" w:eastAsia="Arial" w:hAnsi="Arial Narrow" w:cs="Arial"/>
+                <w:szCs w:val="19"/>
+                <w:lang w:bidi="en-GB"/>
+              </w:rPr>
+              <w:t>Obtained</w:t>
+            </w:r>
+            <w:r>
+              <w:rPr>
+                <w:rFonts w:ascii="Arial Narrow" w:eastAsia="Arial" w:hAnsi="Arial Narrow" w:cs="Arial"/>
+                <w:b/>
                 <w:bCs/>
                 <w:szCs w:val="19"/>
                 <w:lang w:bidi="en-GB"/>
               </w:rPr>
-              <w:t>Member of the Imperial College Consultancy Society</w:t>
-            </w:r>
-          </w:p>
-          <w:p>
-            <w:pPr>
-              <w:widowControl w:val="0"/>
-              <w:tabs>
-                <w:tab w:val="left" w:pos="8181"/>
-              </w:tabs>
-              <w:autoSpaceDE w:val="0"/>
-              <w:autoSpaceDN w:val="0"/>
-              <w:ind w:left="142"/>
+              <w:t xml:space="preserve"> </w:t>
+            </w:r>
+            <w:r>
+              <w:rPr>
+                <w:rFonts w:ascii="Arial Narrow" w:eastAsia="Arial" w:hAnsi="Arial Narrow" w:cs="Arial"/>
+                <w:szCs w:val="19"/>
+                <w:lang w:bidi="en-GB"/>
+              </w:rPr>
+              <w:t>A grade in Final Year Project and A grade in Team Design Make and Test Project</w:t>
+            </w:r>
+          </w:p>
+          <w:p>
+            <w:pPr>
+              <w:widowControl w:val="0"/>
+              <w:tabs>
+                <w:tab w:val="left" w:pos="8181"/>
+              </w:tabs>
+              <w:autoSpaceDE w:val="0"/>
+              <w:autoSpaceDN w:val="0"/>
               <w:jc w:val="both"/>
               <w:rPr>
                 <w:rFonts w:ascii="Arial Narrow" w:eastAsia="Arial" w:hAnsi="Arial Narrow" w:cs="Arial"/>
@@ -1089,6 +1053,219 @@
                 <w:lang w:bidi="en-GB"/>
               </w:rPr>
               <w:t xml:space="preserve"> - Mathematics (A*), Science  (A*), Additional Science (A*), Geography (A*), French (A*), English Literature (A*), English Language (A), ICT (A*), Spanish language (A*)</w:t>
+            </w:r>
+          </w:p>
+          <w:p>
+            <w:pPr>
+              <w:widowControl w:val="0"/>
+              <w:numPr>
+                <w:ilvl w:val="0"/>
+                <w:numId w:val="6"/>
+              </w:numPr>
+              <w:tabs>
+                <w:tab w:val="left" w:pos="8181"/>
+              </w:tabs>
+              <w:autoSpaceDE w:val="0"/>
+              <w:autoSpaceDN w:val="0"/>
+              <w:ind w:left="142" w:hanging="142"/>
+              <w:jc w:val="both"/>
+              <w:rPr>
+                <w:rFonts w:ascii="Arial Narrow" w:eastAsia="Arial" w:hAnsi="Arial Narrow" w:cs="Arial"/>
+                <w:szCs w:val="19"/>
+                <w:lang w:bidi="en-GB"/>
+              </w:rPr>
+            </w:pPr>
+            <w:r>
+              <w:rPr>
+                <w:rFonts w:ascii="Arial Narrow" w:eastAsia="Arial" w:hAnsi="Arial Narrow" w:cs="Arial"/>
+                <w:i/>
+                <w:szCs w:val="19"/>
+                <w:lang w:bidi="en-GB"/>
+              </w:rPr>
+              <w:t>Achievements</w:t>
+            </w:r>
+            <w:r>
+              <w:rPr>
+                <w:rFonts w:ascii="Arial Narrow" w:eastAsia="Arial" w:hAnsi="Arial Narrow" w:cs="Arial"/>
+                <w:szCs w:val="19"/>
+                <w:lang w:bidi="en-GB"/>
+              </w:rPr>
+              <w:t>:</w:t>
+            </w:r>
+          </w:p>
+          <w:p>
+            <w:pPr>
+              <w:pStyle w:val="ListParagraph"/>
+              <w:numPr>
+                <w:ilvl w:val="1"/>
+                <w:numId w:val="6"/>
+              </w:numPr>
+              <w:rPr>
+                <w:rFonts w:ascii="Arial Narrow" w:hAnsi="Arial Narrow"/>
+                <w:sz w:val="20"/>
+                <w:szCs w:val="19"/>
+              </w:rPr>
+            </w:pPr>
+            <w:r>
+              <w:rPr>
+                <w:rFonts w:ascii="Arial Narrow" w:hAnsi="Arial Narrow"/>
+                <w:sz w:val="20"/>
+                <w:szCs w:val="19"/>
+              </w:rPr>
+              <w:t>Graduated with straight As in all subjects in GCSEs and A levels</w:t>
+            </w:r>
+            <w:r>
+              <w:rPr>
+                <w:rFonts w:ascii="Arial Narrow" w:hAnsi="Arial Narrow"/>
+                <w:szCs w:val="19"/>
+              </w:rPr>
+              <w:t xml:space="preserve"> </w:t>
+            </w:r>
+          </w:p>
+          <w:p>
+            <w:pPr>
+              <w:pStyle w:val="ListParagraph"/>
+              <w:numPr>
+                <w:ilvl w:val="1"/>
+                <w:numId w:val="6"/>
+              </w:numPr>
+              <w:rPr>
+                <w:rFonts w:ascii="Arial Narrow" w:hAnsi="Arial Narrow"/>
+                <w:sz w:val="20"/>
+                <w:szCs w:val="19"/>
+              </w:rPr>
+            </w:pPr>
+            <w:r>
+              <w:rPr>
+                <w:rFonts w:ascii="Arial Narrow" w:hAnsi="Arial Narrow"/>
+                <w:szCs w:val="19"/>
+              </w:rPr>
+              <w:t xml:space="preserve">Obtained A grade in </w:t>
+            </w:r>
+            <w:r>
+              <w:rPr>
+                <w:rFonts w:ascii="Arial Narrow" w:hAnsi="Arial Narrow"/>
+                <w:sz w:val="20"/>
+                <w:szCs w:val="19"/>
+              </w:rPr>
+              <w:t xml:space="preserve">Cambridge English </w:t>
+            </w:r>
+            <w:r>
+              <w:rPr>
+                <w:rFonts w:ascii="Arial Narrow" w:hAnsi="Arial Narrow"/>
+                <w:sz w:val="20"/>
+                <w:szCs w:val="19"/>
+              </w:rPr>
+              <w:t>P</w:t>
+            </w:r>
+            <w:r>
+              <w:rPr>
+                <w:rFonts w:ascii="Arial Narrow" w:hAnsi="Arial Narrow"/>
+                <w:sz w:val="20"/>
+                <w:szCs w:val="19"/>
+              </w:rPr>
+              <w:t xml:space="preserve">roficiency exam, </w:t>
+            </w:r>
+            <w:r>
+              <w:rPr>
+                <w:rFonts w:ascii="Arial Narrow" w:hAnsi="Arial Narrow"/>
+                <w:sz w:val="20"/>
+                <w:szCs w:val="19"/>
+              </w:rPr>
+              <w:t>t</w:t>
+            </w:r>
+            <w:r>
+              <w:rPr>
+                <w:rFonts w:ascii="Arial Narrow" w:hAnsi="Arial Narrow"/>
+                <w:sz w:val="20"/>
+                <w:szCs w:val="19"/>
+              </w:rPr>
+              <w:t>he highest grade possible</w:t>
+            </w:r>
+            <w:r>
+              <w:rPr>
+                <w:rFonts w:ascii="Arial Narrow" w:hAnsi="Arial Narrow"/>
+                <w:sz w:val="20"/>
+                <w:szCs w:val="19"/>
+              </w:rPr>
+              <w:t xml:space="preserve">. </w:t>
+            </w:r>
+          </w:p>
+          <w:p>
+            <w:pPr>
+              <w:widowControl w:val="0"/>
+              <w:numPr>
+                <w:ilvl w:val="1"/>
+                <w:numId w:val="6"/>
+              </w:numPr>
+              <w:tabs>
+                <w:tab w:val="left" w:pos="8181"/>
+              </w:tabs>
+              <w:autoSpaceDE w:val="0"/>
+              <w:autoSpaceDN w:val="0"/>
+              <w:jc w:val="both"/>
+              <w:rPr>
+                <w:rFonts w:ascii="Arial Narrow" w:eastAsia="Arial" w:hAnsi="Arial Narrow" w:cs="Arial"/>
+                <w:szCs w:val="19"/>
+                <w:lang w:bidi="en-GB"/>
+              </w:rPr>
+            </w:pPr>
+            <w:r>
+              <w:rPr>
+                <w:rFonts w:ascii="Arial Narrow" w:eastAsia="Arial" w:hAnsi="Arial Narrow" w:cs="Arial"/>
+                <w:szCs w:val="19"/>
+                <w:lang w:bidi="en-GB"/>
+              </w:rPr>
+              <w:t>Was selected to play as fullback for my region’s rugby team</w:t>
+            </w:r>
+            <w:r>
+              <w:rPr>
+                <w:rFonts w:ascii="Arial Narrow" w:eastAsia="Arial" w:hAnsi="Arial Narrow" w:cs="Arial"/>
+                <w:szCs w:val="19"/>
+                <w:lang w:bidi="en-GB"/>
+              </w:rPr>
+              <w:t xml:space="preserve"> </w:t>
+            </w:r>
+            <w:r>
+              <w:rPr>
+                <w:rFonts w:ascii="Arial Narrow" w:eastAsia="Arial" w:hAnsi="Arial Narrow" w:cs="Arial"/>
+                <w:szCs w:val="19"/>
+                <w:lang w:bidi="en-GB"/>
+              </w:rPr>
+              <w:t xml:space="preserve">every year </w:t>
+            </w:r>
+            <w:r>
+              <w:rPr>
+                <w:rFonts w:ascii="Arial Narrow" w:eastAsia="Arial" w:hAnsi="Arial Narrow" w:cs="Arial"/>
+                <w:szCs w:val="19"/>
+                <w:lang w:bidi="en-GB"/>
+              </w:rPr>
+              <w:t>due to performance at club level</w:t>
+            </w:r>
+            <w:r>
+              <w:rPr>
+                <w:rFonts w:ascii="Arial Narrow" w:eastAsia="Arial" w:hAnsi="Arial Narrow" w:cs="Arial"/>
+                <w:szCs w:val="19"/>
+                <w:lang w:bidi="en-GB"/>
+              </w:rPr>
+              <w:t>. Managed to get 4</w:t>
+            </w:r>
+            <w:r>
+              <w:rPr>
+                <w:rFonts w:ascii="Arial Narrow" w:eastAsia="Arial" w:hAnsi="Arial Narrow" w:cs="Arial"/>
+                <w:szCs w:val="19"/>
+                <w:vertAlign w:val="superscript"/>
+                <w:lang w:bidi="en-GB"/>
+              </w:rPr>
+              <w:t>th</w:t>
+            </w:r>
+            <w:r>
+              <w:rPr>
+                <w:rFonts w:ascii="Arial Narrow" w:eastAsia="Arial" w:hAnsi="Arial Narrow" w:cs="Arial"/>
+                <w:szCs w:val="19"/>
+                <w:lang w:bidi="en-GB"/>
+              </w:rPr>
+              <w:t xml:space="preserve"> place out of 17 regions in Spain even though we are one of the smallest.</w:t>
             </w:r>
           </w:p>
           <w:p>
@@ -2461,6 +2638,127 @@
                 <w:lang w:bidi="en-GB"/>
               </w:rPr>
               <w:t>SQL</w:t>
+            </w:r>
+          </w:p>
+          <w:p>
+            <w:pPr>
+              <w:widowControl w:val="0"/>
+              <w:numPr>
+                <w:ilvl w:val="0"/>
+                <w:numId w:val="6"/>
+              </w:numPr>
+              <w:tabs>
+                <w:tab w:val="left" w:pos="8181"/>
+              </w:tabs>
+              <w:autoSpaceDE w:val="0"/>
+              <w:autoSpaceDN w:val="0"/>
+              <w:ind w:left="142" w:hanging="142"/>
+              <w:jc w:val="both"/>
+              <w:rPr>
+                <w:rFonts w:ascii="Arial Narrow" w:eastAsia="Arial" w:hAnsi="Arial Narrow" w:cs="Arial"/>
+                <w:i/>
+                <w:szCs w:val="19"/>
+                <w:lang w:bidi="en-GB"/>
+              </w:rPr>
+            </w:pPr>
+            <w:r>
+              <w:rPr>
+                <w:rFonts w:ascii="Arial Narrow" w:eastAsia="Arial" w:hAnsi="Arial Narrow" w:cs="Arial"/>
+                <w:i/>
+                <w:szCs w:val="19"/>
+                <w:lang w:bidi="en-GB"/>
+              </w:rPr>
+              <w:t>Achievements:</w:t>
+            </w:r>
+          </w:p>
+          <w:p>
+            <w:pPr>
+              <w:widowControl w:val="0"/>
+              <w:numPr>
+                <w:ilvl w:val="1"/>
+                <w:numId w:val="6"/>
+              </w:numPr>
+              <w:tabs>
+                <w:tab w:val="left" w:pos="8181"/>
+              </w:tabs>
+              <w:autoSpaceDE w:val="0"/>
+              <w:autoSpaceDN w:val="0"/>
+              <w:jc w:val="both"/>
+              <w:rPr>
+                <w:rFonts w:ascii="Arial Narrow" w:eastAsia="Arial" w:hAnsi="Arial Narrow" w:cs="Arial"/>
+                <w:iCs/>
+                <w:szCs w:val="19"/>
+                <w:lang w:bidi="en-GB"/>
+              </w:rPr>
+            </w:pPr>
+            <w:r>
+              <w:rPr>
+                <w:rFonts w:ascii="Arial Narrow" w:eastAsia="Arial" w:hAnsi="Arial Narrow" w:cs="Arial"/>
+                <w:iCs/>
+                <w:szCs w:val="19"/>
+                <w:lang w:bidi="en-GB"/>
+              </w:rPr>
+              <w:t>Obtained 100% grade in TensorFlow exam</w:t>
+            </w:r>
+          </w:p>
+          <w:p>
+            <w:pPr>
+              <w:widowControl w:val="0"/>
+              <w:numPr>
+                <w:ilvl w:val="1"/>
+                <w:numId w:val="6"/>
+              </w:numPr>
+              <w:tabs>
+                <w:tab w:val="left" w:pos="8181"/>
+              </w:tabs>
+              <w:autoSpaceDE w:val="0"/>
+              <w:autoSpaceDN w:val="0"/>
+              <w:jc w:val="both"/>
+              <w:rPr>
+                <w:rFonts w:ascii="Arial Narrow" w:eastAsia="Arial" w:hAnsi="Arial Narrow" w:cs="Arial"/>
+                <w:iCs/>
+                <w:szCs w:val="19"/>
+                <w:lang w:bidi="en-GB"/>
+              </w:rPr>
+            </w:pPr>
+            <w:r>
+              <w:rPr>
+                <w:rFonts w:ascii="Arial Narrow" w:eastAsia="Arial" w:hAnsi="Arial Narrow" w:cs="Arial"/>
+                <w:iCs/>
+                <w:szCs w:val="19"/>
+                <w:lang w:bidi="en-GB"/>
+              </w:rPr>
+              <w:t>Solved a real technical business problem I had encountered in the past using Python that had been used to sell a project worth 150,000 EUR to American Tower</w:t>
+            </w:r>
+          </w:p>
+          <w:p>
+            <w:pPr>
+              <w:widowControl w:val="0"/>
+              <w:numPr>
+                <w:ilvl w:val="1"/>
+                <w:numId w:val="6"/>
+              </w:numPr>
+              <w:tabs>
+                <w:tab w:val="left" w:pos="8181"/>
+              </w:tabs>
+              <w:autoSpaceDE w:val="0"/>
+              <w:autoSpaceDN w:val="0"/>
+              <w:jc w:val="both"/>
+              <w:rPr>
+                <w:rFonts w:ascii="Arial Narrow" w:eastAsia="Arial" w:hAnsi="Arial Narrow" w:cs="Arial"/>
+                <w:iCs/>
+                <w:szCs w:val="19"/>
+                <w:lang w:bidi="en-GB"/>
+              </w:rPr>
+            </w:pPr>
+            <w:r>
+              <w:rPr>
+                <w:rFonts w:ascii="Arial Narrow" w:eastAsia="Arial" w:hAnsi="Arial Narrow" w:cs="Arial"/>
+                <w:iCs/>
+                <w:szCs w:val="19"/>
+                <w:lang w:bidi="en-GB"/>
+              </w:rPr>
+              <w:t>Became a much more well-rounded professional.</w:t>
             </w:r>
           </w:p>
           <w:p>
@@ -2510,6 +2808,7 @@
                 <w:b/>
                 <w:szCs w:val="19"/>
               </w:rPr>
+              <w:lastRenderedPageBreak/>
               <w:t>WORK EXPERIENCE</w:t>
             </w:r>
           </w:p>
@@ -2707,18 +3006,48 @@
                 <w:szCs w:val="19"/>
                 <w:lang w:bidi="en-GB"/>
               </w:rPr>
-              <w:t xml:space="preserve"> Mason, a global research and consulting firm in the Telecoms, Media and Technology (TMT) </w:t>
-            </w:r>
-            <w:proofErr w:type="gramStart"/>
-            <w:r>
-              <w:rPr>
-                <w:rFonts w:ascii="Arial Narrow" w:eastAsia="Arial" w:hAnsi="Arial Narrow" w:cs="Arial"/>
-                <w:szCs w:val="19"/>
-                <w:lang w:bidi="en-GB"/>
-              </w:rPr>
-              <w:t>sector</w:t>
-            </w:r>
-            <w:proofErr w:type="gramEnd"/>
+              <w:t xml:space="preserve"> Mason, a global research and consulting firm in the Telecoms, Media and Technology (TMT) sector</w:t>
+            </w:r>
+            <w:r>
+              <w:rPr>
+                <w:rFonts w:ascii="Arial Narrow" w:eastAsia="Arial" w:hAnsi="Arial Narrow" w:cs="Arial"/>
+                <w:szCs w:val="19"/>
+                <w:lang w:bidi="en-GB"/>
+              </w:rPr>
+              <w:t xml:space="preserve"> that competes with </w:t>
+            </w:r>
+            <w:r>
+              <w:rPr>
+                <w:rFonts w:ascii="Arial Narrow" w:eastAsia="Arial" w:hAnsi="Arial Narrow" w:cs="Arial"/>
+                <w:szCs w:val="19"/>
+                <w:lang w:bidi="en-GB"/>
+              </w:rPr>
+              <w:t xml:space="preserve">more generalist </w:t>
+            </w:r>
+            <w:r>
+              <w:rPr>
+                <w:rFonts w:ascii="Arial Narrow" w:eastAsia="Arial" w:hAnsi="Arial Narrow" w:cs="Arial"/>
+                <w:szCs w:val="19"/>
+                <w:lang w:bidi="en-GB"/>
+              </w:rPr>
+              <w:t xml:space="preserve">companies like McKinsey </w:t>
+            </w:r>
+            <w:r>
+              <w:rPr>
+                <w:rFonts w:ascii="Arial Narrow" w:eastAsia="Arial" w:hAnsi="Arial Narrow" w:cs="Arial"/>
+                <w:szCs w:val="19"/>
+                <w:lang w:bidi="en-GB"/>
+              </w:rPr>
+              <w:t>and</w:t>
+            </w:r>
+            <w:r>
+              <w:rPr>
+                <w:rFonts w:ascii="Arial Narrow" w:eastAsia="Arial" w:hAnsi="Arial Narrow" w:cs="Arial"/>
+                <w:szCs w:val="19"/>
+                <w:lang w:bidi="en-GB"/>
+              </w:rPr>
+              <w:t xml:space="preserve"> BCG</w:t>
+            </w:r>
           </w:p>
           <w:p>
             <w:pPr>
@@ -2742,6 +3071,126 @@
             </w:pPr>
             <w:r>
               <w:rPr>
+                <w:rFonts w:ascii="Arial Narrow" w:eastAsia="Arial" w:hAnsi="Arial Narrow" w:cs="Arial"/>
+                <w:szCs w:val="19"/>
+                <w:lang w:bidi="en-GB"/>
+              </w:rPr>
+              <w:t xml:space="preserve">As an associate consultant </w:t>
+            </w:r>
+            <w:r>
+              <w:rPr>
+                <w:rFonts w:ascii="Arial Narrow" w:hAnsi="Arial Narrow"/>
+                <w:szCs w:val="19"/>
+              </w:rPr>
+              <w:t>I</w:t>
+            </w:r>
+            <w:r>
+              <w:rPr>
+                <w:rFonts w:ascii="Arial Narrow" w:hAnsi="Arial Narrow"/>
+                <w:szCs w:val="19"/>
+              </w:rPr>
+              <w:t xml:space="preserve"> </w:t>
+            </w:r>
+            <w:r>
+              <w:rPr>
+                <w:rFonts w:ascii="Arial Narrow" w:hAnsi="Arial Narrow"/>
+                <w:szCs w:val="19"/>
+              </w:rPr>
+              <w:t>search</w:t>
+            </w:r>
+            <w:r>
+              <w:rPr>
+                <w:rFonts w:ascii="Arial Narrow" w:hAnsi="Arial Narrow"/>
+                <w:szCs w:val="19"/>
+              </w:rPr>
+              <w:t>ed</w:t>
+            </w:r>
+            <w:r>
+              <w:rPr>
+                <w:rFonts w:ascii="Arial Narrow" w:hAnsi="Arial Narrow"/>
+                <w:szCs w:val="19"/>
+              </w:rPr>
+              <w:t xml:space="preserve"> for data in many different sources</w:t>
+            </w:r>
+            <w:r>
+              <w:rPr>
+                <w:rFonts w:ascii="Arial Narrow" w:hAnsi="Arial Narrow"/>
+                <w:szCs w:val="19"/>
+              </w:rPr>
+              <w:t xml:space="preserve"> and helped build</w:t>
+            </w:r>
+            <w:r>
+              <w:rPr>
+                <w:rFonts w:ascii="Arial Narrow" w:hAnsi="Arial Narrow"/>
+                <w:szCs w:val="19"/>
+              </w:rPr>
+              <w:t xml:space="preserve"> predictive </w:t>
+            </w:r>
+            <w:r>
+              <w:rPr>
+                <w:rFonts w:ascii="Arial Narrow" w:hAnsi="Arial Narrow"/>
+                <w:szCs w:val="19"/>
+              </w:rPr>
+              <w:t xml:space="preserve">and inference </w:t>
+            </w:r>
+            <w:r>
+              <w:rPr>
+                <w:rFonts w:ascii="Arial Narrow" w:hAnsi="Arial Narrow"/>
+                <w:szCs w:val="19"/>
+              </w:rPr>
+              <w:t xml:space="preserve">models with Excel and </w:t>
+            </w:r>
+            <w:r>
+              <w:rPr>
+                <w:rFonts w:ascii="Arial Narrow" w:hAnsi="Arial Narrow"/>
+                <w:szCs w:val="19"/>
+              </w:rPr>
+              <w:t xml:space="preserve">slide decks with </w:t>
+            </w:r>
+            <w:r>
+              <w:rPr>
+                <w:rFonts w:ascii="Arial Narrow" w:hAnsi="Arial Narrow"/>
+                <w:szCs w:val="19"/>
+              </w:rPr>
+              <w:t xml:space="preserve">PowerPoint </w:t>
+            </w:r>
+            <w:r>
+              <w:rPr>
+                <w:rFonts w:ascii="Arial Narrow" w:hAnsi="Arial Narrow"/>
+                <w:szCs w:val="19"/>
+              </w:rPr>
+              <w:t xml:space="preserve">full of graphs and insights to </w:t>
+            </w:r>
+            <w:r>
+              <w:rPr>
+                <w:rFonts w:ascii="Arial Narrow" w:hAnsi="Arial Narrow"/>
+                <w:szCs w:val="19"/>
+              </w:rPr>
+              <w:t>aid executives in making high quality, data-driven business decision.</w:t>
+            </w:r>
+          </w:p>
+          <w:p>
+            <w:pPr>
+              <w:widowControl w:val="0"/>
+              <w:numPr>
+                <w:ilvl w:val="0"/>
+                <w:numId w:val="6"/>
+              </w:numPr>
+              <w:tabs>
+                <w:tab w:val="left" w:pos="8181"/>
+              </w:tabs>
+              <w:autoSpaceDE w:val="0"/>
+              <w:autoSpaceDN w:val="0"/>
+              <w:ind w:left="142" w:hanging="142"/>
+              <w:jc w:val="both"/>
+              <w:rPr>
+                <w:rFonts w:ascii="Arial Narrow" w:eastAsia="Arial" w:hAnsi="Arial Narrow" w:cs="Arial"/>
+                <w:szCs w:val="19"/>
+                <w:lang w:bidi="en-GB"/>
+              </w:rPr>
+            </w:pPr>
+            <w:r>
+              <w:rPr>
                 <w:rFonts w:ascii="Arial Narrow" w:hAnsi="Arial Narrow"/>
                 <w:szCs w:val="19"/>
               </w:rPr>
@@ -2839,16 +3288,7 @@
                 <w:szCs w:val="19"/>
                 <w:lang w:bidi="en-GB"/>
               </w:rPr>
-              <w:t xml:space="preserve">The scope of the work included a review of the (ultra-fast) broadband market, both at the national and at the regional/local </w:t>
-            </w:r>
-            <w:r>
-              <w:rPr>
-                <w:rFonts w:ascii="Arial Narrow" w:eastAsia="Arial" w:hAnsi="Arial Narrow" w:cs="Arial"/>
-                <w:szCs w:val="19"/>
-                <w:lang w:bidi="en-GB"/>
-              </w:rPr>
-              <w:lastRenderedPageBreak/>
-              <w:t>level; an assessment of the competitive landscape; and a commercial due diligence of the target company, including a review of its business plan</w:t>
+              <w:t>The scope of the work included a review of the (ultra-fast) broadband market, both at the national and at the regional/local level; an assessment of the competitive landscape; and a commercial due diligence of the target company, including a review of its business plan</w:t>
             </w:r>
           </w:p>
           <w:p>
@@ -3018,19 +3458,8 @@
                 <w:sz w:val="20"/>
                 <w:szCs w:val="19"/>
               </w:rPr>
-              <w:t xml:space="preserve">Finally, our team used a database provided by the seller to conduct a desk-based assessment of the site portfolio, to understand its potential </w:t>
-            </w:r>
-            <w:proofErr w:type="gramStart"/>
-            <w:r>
-              <w:rPr>
-                <w:rFonts w:ascii="Arial Narrow" w:hAnsi="Arial Narrow"/>
-                <w:iCs/>
-                <w:sz w:val="20"/>
-                <w:szCs w:val="19"/>
-              </w:rPr>
-              <w:t>attractiveness</w:t>
-            </w:r>
-            <w:proofErr w:type="gramEnd"/>
+              <w:t>Finally, our team used a database provided by the seller to conduct a desk-based assessment of the site portfolio, to understand its potential attractiveness</w:t>
+            </w:r>
           </w:p>
           <w:p>
             <w:pPr>
@@ -3182,25 +3611,7 @@
                 <w:sz w:val="20"/>
                 <w:szCs w:val="19"/>
               </w:rPr>
-              <w:t xml:space="preserve">The team also relied on </w:t>
-            </w:r>
-            <w:proofErr w:type="gramStart"/>
-            <w:r>
-              <w:rPr>
-                <w:rFonts w:ascii="Arial Narrow" w:hAnsi="Arial Narrow"/>
-                <w:sz w:val="20"/>
-                <w:szCs w:val="19"/>
-              </w:rPr>
-              <w:t>a customer research</w:t>
-            </w:r>
-            <w:proofErr w:type="gramEnd"/>
-            <w:r>
-              <w:rPr>
-                <w:rFonts w:ascii="Arial Narrow" w:hAnsi="Arial Narrow"/>
-                <w:sz w:val="20"/>
-                <w:szCs w:val="19"/>
-              </w:rPr>
-              <w:t xml:space="preserve"> which was conducted by a specialized partner. </w:t>
+              <w:t xml:space="preserve">The team also relied on a customer research which was conducted by a specialized partner. </w:t>
             </w:r>
           </w:p>
           <w:p>
@@ -3220,23 +3631,351 @@
                 <w:szCs w:val="19"/>
               </w:rPr>
             </w:pPr>
-            <w:proofErr w:type="gramStart"/>
             <w:r>
               <w:rPr>
                 <w:rFonts w:ascii="Arial Narrow" w:eastAsia="Calibri" w:hAnsi="Arial Narrow" w:cs="Times New Roman"/>
                 <w:sz w:val="20"/>
                 <w:szCs w:val="19"/>
               </w:rPr>
-              <w:t>Finally</w:t>
-            </w:r>
-            <w:proofErr w:type="gramEnd"/>
-            <w:r>
-              <w:rPr>
-                <w:rFonts w:ascii="Arial Narrow" w:eastAsia="Calibri" w:hAnsi="Arial Narrow" w:cs="Times New Roman"/>
+              <w:t>Finally the team supported the client in the business plan assessment</w:t>
+            </w:r>
+          </w:p>
+          <w:p>
+            <w:pPr>
+              <w:widowControl w:val="0"/>
+              <w:numPr>
+                <w:ilvl w:val="0"/>
+                <w:numId w:val="6"/>
+              </w:numPr>
+              <w:tabs>
+                <w:tab w:val="left" w:pos="8181"/>
+              </w:tabs>
+              <w:autoSpaceDE w:val="0"/>
+              <w:autoSpaceDN w:val="0"/>
+              <w:ind w:left="142" w:hanging="142"/>
+              <w:jc w:val="both"/>
+              <w:rPr>
+                <w:rFonts w:ascii="Arial Narrow" w:eastAsia="Arial" w:hAnsi="Arial Narrow" w:cs="Arial"/>
+                <w:i/>
+                <w:szCs w:val="19"/>
+                <w:lang w:bidi="en-GB"/>
+              </w:rPr>
+            </w:pPr>
+            <w:r>
+              <w:rPr>
+                <w:rFonts w:ascii="Arial Narrow" w:eastAsia="Arial" w:hAnsi="Arial Narrow" w:cs="Arial"/>
+                <w:i/>
+                <w:szCs w:val="19"/>
+                <w:lang w:bidi="en-GB"/>
+              </w:rPr>
+              <w:t>Achievements:</w:t>
+            </w:r>
+          </w:p>
+          <w:p>
+            <w:pPr>
+              <w:widowControl w:val="0"/>
+              <w:numPr>
+                <w:ilvl w:val="1"/>
+                <w:numId w:val="6"/>
+              </w:numPr>
+              <w:tabs>
+                <w:tab w:val="left" w:pos="8181"/>
+              </w:tabs>
+              <w:autoSpaceDE w:val="0"/>
+              <w:autoSpaceDN w:val="0"/>
+              <w:spacing w:after="0" w:line="240" w:lineRule="auto"/>
+              <w:jc w:val="both"/>
+              <w:rPr>
+                <w:rFonts w:ascii="Arial Narrow" w:eastAsia="Arial" w:hAnsi="Arial Narrow" w:cs="Arial"/>
+                <w:iCs/>
                 <w:sz w:val="20"/>
                 <w:szCs w:val="19"/>
-              </w:rPr>
-              <w:t xml:space="preserve"> the team supported the client in the business plan assessment</w:t>
+                <w:lang w:eastAsia="en-GB" w:bidi="en-GB"/>
+              </w:rPr>
+            </w:pPr>
+            <w:r>
+              <w:rPr>
+                <w:rFonts w:ascii="Arial Narrow" w:eastAsia="Arial" w:hAnsi="Arial Narrow" w:cs="Arial"/>
+                <w:iCs/>
+                <w:sz w:val="20"/>
+                <w:szCs w:val="19"/>
+                <w:lang w:eastAsia="en-GB" w:bidi="en-GB"/>
+              </w:rPr>
+              <w:t>A</w:t>
+            </w:r>
+            <w:r>
+              <w:rPr>
+                <w:rFonts w:ascii="Arial Narrow" w:eastAsia="Arial" w:hAnsi="Arial Narrow" w:cs="Arial"/>
+                <w:iCs/>
+                <w:sz w:val="20"/>
+                <w:szCs w:val="19"/>
+                <w:lang w:eastAsia="en-GB" w:bidi="en-GB"/>
+              </w:rPr>
+              <w:t xml:space="preserve">chieved 100% on bonus objectives and was congratulated by the Managing Partner for Southern Europe for </w:t>
+            </w:r>
+            <w:r>
+              <w:rPr>
+                <w:rFonts w:ascii="Arial Narrow" w:eastAsia="Arial" w:hAnsi="Arial Narrow" w:cs="Arial"/>
+                <w:iCs/>
+                <w:sz w:val="20"/>
+                <w:szCs w:val="19"/>
+                <w:lang w:eastAsia="en-GB" w:bidi="en-GB"/>
+              </w:rPr>
+              <w:t>excellent performance</w:t>
+            </w:r>
+          </w:p>
+          <w:p>
+            <w:pPr>
+              <w:widowControl w:val="0"/>
+              <w:numPr>
+                <w:ilvl w:val="1"/>
+                <w:numId w:val="6"/>
+              </w:numPr>
+              <w:tabs>
+                <w:tab w:val="left" w:pos="8181"/>
+              </w:tabs>
+              <w:autoSpaceDE w:val="0"/>
+              <w:autoSpaceDN w:val="0"/>
+              <w:spacing w:after="0" w:line="240" w:lineRule="auto"/>
+              <w:jc w:val="both"/>
+              <w:rPr>
+                <w:rFonts w:ascii="Arial Narrow" w:eastAsia="Arial" w:hAnsi="Arial Narrow" w:cs="Arial"/>
+                <w:iCs/>
+                <w:sz w:val="20"/>
+                <w:szCs w:val="19"/>
+                <w:lang w:eastAsia="en-GB" w:bidi="en-GB"/>
+              </w:rPr>
+            </w:pPr>
+            <w:r>
+              <w:rPr>
+                <w:rFonts w:ascii="Arial Narrow" w:eastAsia="Arial" w:hAnsi="Arial Narrow" w:cs="Arial"/>
+                <w:iCs/>
+                <w:sz w:val="20"/>
+                <w:szCs w:val="19"/>
+                <w:lang w:eastAsia="en-GB" w:bidi="en-GB"/>
+              </w:rPr>
+              <w:t>Was part</w:t>
+            </w:r>
+            <w:r>
+              <w:rPr>
+                <w:rFonts w:ascii="Arial Narrow" w:eastAsia="Arial" w:hAnsi="Arial Narrow" w:cs="Arial"/>
+                <w:iCs/>
+                <w:sz w:val="20"/>
+                <w:szCs w:val="19"/>
+                <w:lang w:eastAsia="en-GB" w:bidi="en-GB"/>
+              </w:rPr>
+              <w:t xml:space="preserve"> of a team that outperformed McKinsey in a project for global investment firm KKR</w:t>
+            </w:r>
+          </w:p>
+          <w:p>
+            <w:pPr>
+              <w:widowControl w:val="0"/>
+              <w:numPr>
+                <w:ilvl w:val="1"/>
+                <w:numId w:val="6"/>
+              </w:numPr>
+              <w:tabs>
+                <w:tab w:val="left" w:pos="8181"/>
+              </w:tabs>
+              <w:autoSpaceDE w:val="0"/>
+              <w:autoSpaceDN w:val="0"/>
+              <w:spacing w:after="0" w:line="240" w:lineRule="auto"/>
+              <w:jc w:val="both"/>
+              <w:rPr>
+                <w:rFonts w:ascii="Arial Narrow" w:eastAsia="Arial" w:hAnsi="Arial Narrow" w:cs="Arial"/>
+                <w:iCs/>
+                <w:sz w:val="20"/>
+                <w:szCs w:val="19"/>
+                <w:lang w:eastAsia="en-GB" w:bidi="en-GB"/>
+              </w:rPr>
+            </w:pPr>
+            <w:r>
+              <w:rPr>
+                <w:rFonts w:ascii="Arial Narrow" w:eastAsia="Arial" w:hAnsi="Arial Narrow" w:cs="Arial"/>
+                <w:iCs/>
+                <w:sz w:val="20"/>
+                <w:szCs w:val="19"/>
+                <w:lang w:eastAsia="en-GB" w:bidi="en-GB"/>
+              </w:rPr>
+              <w:t xml:space="preserve">Was </w:t>
+            </w:r>
+            <w:r>
+              <w:rPr>
+                <w:rFonts w:ascii="Arial Narrow" w:eastAsia="Arial" w:hAnsi="Arial Narrow" w:cs="Arial"/>
+                <w:iCs/>
+                <w:sz w:val="20"/>
+                <w:szCs w:val="19"/>
+                <w:lang w:eastAsia="en-GB" w:bidi="en-GB"/>
+              </w:rPr>
+              <w:t xml:space="preserve">trusted to </w:t>
+            </w:r>
+            <w:r>
+              <w:rPr>
+                <w:rFonts w:ascii="Arial Narrow" w:eastAsia="Arial" w:hAnsi="Arial Narrow" w:cs="Arial"/>
+                <w:iCs/>
+                <w:sz w:val="20"/>
+                <w:szCs w:val="19"/>
+                <w:lang w:eastAsia="en-GB" w:bidi="en-GB"/>
+              </w:rPr>
+              <w:t>travel to</w:t>
+            </w:r>
+            <w:r>
+              <w:rPr>
+                <w:rFonts w:ascii="Arial Narrow" w:eastAsia="Arial" w:hAnsi="Arial Narrow" w:cs="Arial"/>
+                <w:iCs/>
+                <w:sz w:val="20"/>
+                <w:szCs w:val="19"/>
+                <w:lang w:eastAsia="en-GB" w:bidi="en-GB"/>
+              </w:rPr>
+              <w:t xml:space="preserve"> London and Cambridge </w:t>
+            </w:r>
+            <w:r>
+              <w:rPr>
+                <w:rFonts w:ascii="Arial Narrow" w:eastAsia="Arial" w:hAnsi="Arial Narrow" w:cs="Arial"/>
+                <w:iCs/>
+                <w:sz w:val="20"/>
+                <w:szCs w:val="19"/>
+                <w:lang w:eastAsia="en-GB" w:bidi="en-GB"/>
+              </w:rPr>
+              <w:t xml:space="preserve">to work on projects and </w:t>
+            </w:r>
+            <w:r>
+              <w:rPr>
+                <w:rFonts w:ascii="Arial Narrow" w:eastAsia="Arial" w:hAnsi="Arial Narrow" w:cs="Arial"/>
+                <w:iCs/>
+                <w:sz w:val="20"/>
+                <w:szCs w:val="19"/>
+                <w:lang w:eastAsia="en-GB" w:bidi="en-GB"/>
+              </w:rPr>
+              <w:t>learn new software so that I could bring skills back to the Madrid office</w:t>
+            </w:r>
+          </w:p>
+          <w:p>
+            <w:pPr>
+              <w:widowControl w:val="0"/>
+              <w:numPr>
+                <w:ilvl w:val="1"/>
+                <w:numId w:val="6"/>
+              </w:numPr>
+              <w:tabs>
+                <w:tab w:val="left" w:pos="8181"/>
+              </w:tabs>
+              <w:autoSpaceDE w:val="0"/>
+              <w:autoSpaceDN w:val="0"/>
+              <w:jc w:val="both"/>
+              <w:rPr>
+                <w:rFonts w:ascii="Arial Narrow" w:eastAsia="Arial" w:hAnsi="Arial Narrow" w:cs="Arial"/>
+                <w:iCs/>
+                <w:szCs w:val="19"/>
+                <w:lang w:bidi="en-GB"/>
+              </w:rPr>
+            </w:pPr>
+            <w:r>
+              <w:rPr>
+                <w:rFonts w:ascii="Arial Narrow" w:eastAsia="Arial" w:hAnsi="Arial Narrow" w:cs="Arial"/>
+                <w:iCs/>
+                <w:szCs w:val="19"/>
+                <w:lang w:bidi="en-GB"/>
+              </w:rPr>
+              <w:t xml:space="preserve">Was </w:t>
+            </w:r>
+            <w:r>
+              <w:rPr>
+                <w:rFonts w:ascii="Arial Narrow" w:eastAsia="Arial" w:hAnsi="Arial Narrow" w:cs="Arial"/>
+                <w:iCs/>
+                <w:szCs w:val="19"/>
+                <w:lang w:bidi="en-GB"/>
+              </w:rPr>
+              <w:t xml:space="preserve">trusted to come up with a way of ranking what countries </w:t>
+            </w:r>
+            <w:r>
+              <w:rPr>
+                <w:rFonts w:ascii="Arial Narrow" w:eastAsia="Arial" w:hAnsi="Arial Narrow" w:cs="Arial"/>
+                <w:iCs/>
+                <w:szCs w:val="19"/>
+                <w:lang w:bidi="en-GB"/>
+              </w:rPr>
+              <w:t>an emerging</w:t>
+            </w:r>
+            <w:r>
+              <w:rPr>
+                <w:rFonts w:ascii="Arial Narrow" w:eastAsia="Arial" w:hAnsi="Arial Narrow" w:cs="Arial"/>
+                <w:iCs/>
+                <w:szCs w:val="19"/>
+                <w:lang w:bidi="en-GB"/>
+              </w:rPr>
+              <w:t xml:space="preserve"> MVNA client should target next</w:t>
+            </w:r>
+            <w:r>
+              <w:rPr>
+                <w:rFonts w:ascii="Arial Narrow" w:eastAsia="Arial" w:hAnsi="Arial Narrow" w:cs="Arial"/>
+                <w:iCs/>
+                <w:szCs w:val="19"/>
+                <w:lang w:bidi="en-GB"/>
+              </w:rPr>
+              <w:t xml:space="preserve"> and </w:t>
+            </w:r>
+            <w:r>
+              <w:rPr>
+                <w:rFonts w:ascii="Arial Narrow" w:eastAsia="Arial" w:hAnsi="Arial Narrow" w:cs="Arial"/>
+                <w:iCs/>
+                <w:szCs w:val="19"/>
+                <w:lang w:bidi="en-GB"/>
+              </w:rPr>
+              <w:t xml:space="preserve">deliver the results directly to the CEO </w:t>
+            </w:r>
+          </w:p>
+          <w:p>
+            <w:pPr>
+              <w:widowControl w:val="0"/>
+              <w:numPr>
+                <w:ilvl w:val="1"/>
+                <w:numId w:val="6"/>
+              </w:numPr>
+              <w:tabs>
+                <w:tab w:val="left" w:pos="8181"/>
+              </w:tabs>
+              <w:autoSpaceDE w:val="0"/>
+              <w:autoSpaceDN w:val="0"/>
+              <w:spacing w:after="0" w:line="240" w:lineRule="auto"/>
+              <w:jc w:val="both"/>
+              <w:rPr>
+                <w:rFonts w:ascii="Arial Narrow" w:eastAsia="Arial" w:hAnsi="Arial Narrow" w:cs="Arial"/>
+                <w:iCs/>
+                <w:sz w:val="20"/>
+                <w:szCs w:val="19"/>
+                <w:lang w:eastAsia="en-GB" w:bidi="en-GB"/>
+              </w:rPr>
+            </w:pPr>
+            <w:r>
+              <w:rPr>
+                <w:rFonts w:ascii="Arial Narrow" w:eastAsia="Arial" w:hAnsi="Arial Narrow" w:cs="Arial"/>
+                <w:iCs/>
+                <w:sz w:val="20"/>
+                <w:szCs w:val="19"/>
+                <w:lang w:eastAsia="en-GB" w:bidi="en-GB"/>
+              </w:rPr>
+              <w:t>Attended meetings with CEOs and top</w:t>
+            </w:r>
+            <w:r>
+              <w:rPr>
+                <w:rFonts w:ascii="Arial Narrow" w:eastAsia="Arial" w:hAnsi="Arial Narrow" w:cs="Arial"/>
+                <w:iCs/>
+                <w:sz w:val="20"/>
+                <w:szCs w:val="19"/>
+                <w:lang w:eastAsia="en-GB" w:bidi="en-GB"/>
+              </w:rPr>
+              <w:t>-</w:t>
+            </w:r>
+            <w:r>
+              <w:rPr>
+                <w:rFonts w:ascii="Arial Narrow" w:eastAsia="Arial" w:hAnsi="Arial Narrow" w:cs="Arial"/>
+                <w:iCs/>
+                <w:sz w:val="20"/>
+                <w:szCs w:val="19"/>
+                <w:lang w:eastAsia="en-GB" w:bidi="en-GB"/>
+              </w:rPr>
+              <w:t>level executives of large corporations</w:t>
             </w:r>
           </w:p>
           <w:p>
@@ -3279,7 +4018,6 @@
                 <w:b/>
                 <w:szCs w:val="19"/>
               </w:rPr>
-              <w:lastRenderedPageBreak/>
               <w:t>Quick Release</w:t>
             </w:r>
           </w:p>
@@ -3366,18 +4104,8 @@
                 <w:szCs w:val="19"/>
                 <w:lang w:bidi="en-GB"/>
               </w:rPr>
-              <w:t xml:space="preserve"> at Quick Release, a global product data management consultancy and automation firm in the automotive </w:t>
-            </w:r>
-            <w:proofErr w:type="gramStart"/>
-            <w:r>
-              <w:rPr>
-                <w:rFonts w:ascii="Arial Narrow" w:eastAsia="Arial" w:hAnsi="Arial Narrow" w:cs="Arial"/>
-                <w:szCs w:val="19"/>
-                <w:lang w:bidi="en-GB"/>
-              </w:rPr>
-              <w:t>industry</w:t>
-            </w:r>
-            <w:proofErr w:type="gramEnd"/>
+              <w:t xml:space="preserve"> at Quick Release, a global product data management consultancy and automation firm in the automotive industry</w:t>
+            </w:r>
           </w:p>
           <w:p>
             <w:pPr>
@@ -3432,18 +4160,8 @@
                 <w:szCs w:val="19"/>
                 <w:lang w:bidi="en-GB"/>
               </w:rPr>
-              <w:t xml:space="preserve">Processing and presenting data using Power BI for British multinational automobile manufacturer Jaguar Land Rover on client </w:t>
-            </w:r>
-            <w:proofErr w:type="gramStart"/>
-            <w:r>
-              <w:rPr>
-                <w:rFonts w:ascii="Arial Narrow" w:eastAsia="Arial" w:hAnsi="Arial Narrow" w:cs="Arial"/>
-                <w:szCs w:val="19"/>
-                <w:lang w:bidi="en-GB"/>
-              </w:rPr>
-              <w:t>site</w:t>
-            </w:r>
-            <w:proofErr w:type="gramEnd"/>
+              <w:t>Processing and presenting data using Power BI for British multinational automobile manufacturer Jaguar Land Rover on client site</w:t>
+            </w:r>
           </w:p>
           <w:p>
             <w:pPr>
@@ -3663,25 +4381,7 @@
                 <w:szCs w:val="19"/>
                 <w:lang w:bidi="en-GB"/>
               </w:rPr>
-              <w:t xml:space="preserve">n education technology company in the AI </w:t>
-            </w:r>
-            <w:proofErr w:type="gramStart"/>
-            <w:r>
-              <w:rPr>
-                <w:rFonts w:ascii="Arial Narrow" w:eastAsia="Arial" w:hAnsi="Arial Narrow" w:cs="Arial"/>
-                <w:szCs w:val="19"/>
-                <w:lang w:bidi="en-GB"/>
-              </w:rPr>
-              <w:t>sector</w:t>
-            </w:r>
-            <w:proofErr w:type="gramEnd"/>
-            <w:r>
-              <w:rPr>
-                <w:rFonts w:ascii="Arial Narrow" w:eastAsia="Arial" w:hAnsi="Arial Narrow" w:cs="Arial"/>
-                <w:szCs w:val="19"/>
-                <w:lang w:bidi="en-GB"/>
-              </w:rPr>
-              <w:t xml:space="preserve"> </w:t>
+              <w:t xml:space="preserve">n education technology company in the AI sector </w:t>
             </w:r>
           </w:p>
           <w:p>
@@ -3726,18 +4426,8 @@
                 <w:szCs w:val="19"/>
                 <w:lang w:bidi="en-GB"/>
               </w:rPr>
-              <w:t xml:space="preserve"> </w:t>
-            </w:r>
-            <w:proofErr w:type="gramStart"/>
-            <w:r>
-              <w:rPr>
-                <w:rFonts w:ascii="Arial Narrow" w:eastAsia="Arial" w:hAnsi="Arial Narrow" w:cs="Arial"/>
-                <w:szCs w:val="19"/>
-                <w:lang w:bidi="en-GB"/>
-              </w:rPr>
-              <w:t>community”</w:t>
-            </w:r>
-            <w:proofErr w:type="gramEnd"/>
+              <w:t xml:space="preserve"> community”</w:t>
+            </w:r>
           </w:p>
           <w:p>
             <w:pPr>
@@ -4209,18 +4899,8 @@
                 <w:szCs w:val="19"/>
                 <w:lang w:bidi="en-GB"/>
               </w:rPr>
-              <w:t xml:space="preserve">) || R || MATLAB and Octave || JavaScript (Node.js, Express.js, jQuery, React.js, D3.js, Bootstrap) || HTML and CSS || SQL || LaTeX || Shell (Bash) for Debian Linux || PowerShell for Windows || MongoDB &amp; Mongoose (NoSQL database) || Kubernetes || </w:t>
-            </w:r>
-            <w:proofErr w:type="gramStart"/>
-            <w:r>
-              <w:rPr>
-                <w:rFonts w:ascii="Arial Narrow" w:eastAsia="Arial" w:hAnsi="Arial Narrow" w:cs="Arial"/>
-                <w:szCs w:val="19"/>
-                <w:lang w:bidi="en-GB"/>
-              </w:rPr>
-              <w:t>Docker</w:t>
-            </w:r>
-            <w:proofErr w:type="gramEnd"/>
+              <w:t>) || R || MATLAB and Octave || JavaScript (Node.js, Express.js, jQuery, React.js, D3.js, Bootstrap) || HTML and CSS || SQL || LaTeX || Shell (Bash) for Debian Linux || PowerShell for Windows || MongoDB &amp; Mongoose (NoSQL database) || Kubernetes || Docker</w:t>
+            </w:r>
           </w:p>
           <w:p>
             <w:pPr>
@@ -4588,6 +5268,7 @@
                 <w:szCs w:val="19"/>
                 <w:lang w:bidi="en-GB"/>
               </w:rPr>
+              <w:lastRenderedPageBreak/>
               <w:t>Spanish - Fluent (mother tongue)</w:t>
             </w:r>
           </w:p>
@@ -4940,18 +5621,8 @@
                 <w:szCs w:val="19"/>
                 <w:lang w:bidi="en-GB"/>
               </w:rPr>
-              <w:t xml:space="preserve"> Have always been gifted at teaching concepts to others, mainly because I enjoy learning, structuring information rigorously and explaining </w:t>
-            </w:r>
-            <w:proofErr w:type="gramStart"/>
-            <w:r>
-              <w:rPr>
-                <w:rFonts w:ascii="Arial Narrow" w:eastAsia="Arial" w:hAnsi="Arial Narrow" w:cs="Arial"/>
-                <w:szCs w:val="19"/>
-                <w:lang w:bidi="en-GB"/>
-              </w:rPr>
-              <w:t>things</w:t>
-            </w:r>
-            <w:proofErr w:type="gramEnd"/>
+              <w:t xml:space="preserve"> Have always been gifted at teaching concepts to others, mainly because I enjoy learning, structuring information rigorously and explaining things</w:t>
+            </w:r>
           </w:p>
           <w:p>
             <w:pPr>
@@ -5042,18 +5713,8 @@
                 <w:szCs w:val="19"/>
                 <w:lang w:bidi="en-GB"/>
               </w:rPr>
-              <w:t xml:space="preserve"> search </w:t>
-            </w:r>
-            <w:proofErr w:type="gramStart"/>
-            <w:r>
-              <w:rPr>
-                <w:rFonts w:ascii="Arial Narrow" w:eastAsia="Arial" w:hAnsi="Arial Narrow" w:cs="Arial"/>
-                <w:szCs w:val="19"/>
-                <w:lang w:bidi="en-GB"/>
-              </w:rPr>
-              <w:t>tools</w:t>
-            </w:r>
-            <w:proofErr w:type="gramEnd"/>
+              <w:t xml:space="preserve"> search tools</w:t>
+            </w:r>
           </w:p>
           <w:p>
             <w:pPr>
@@ -5102,18 +5763,8 @@
                 <w:szCs w:val="19"/>
                 <w:lang w:bidi="en-GB"/>
               </w:rPr>
-              <w:t xml:space="preserve"> Have played team sports (rugby and football) all my life and have learnt to help teams thrive by maintaining winning habits, nurturing positive environments and exercising effective conflict </w:t>
-            </w:r>
-            <w:proofErr w:type="gramStart"/>
-            <w:r>
-              <w:rPr>
-                <w:rFonts w:ascii="Arial Narrow" w:eastAsia="Arial" w:hAnsi="Arial Narrow" w:cs="Arial"/>
-                <w:szCs w:val="19"/>
-                <w:lang w:bidi="en-GB"/>
-              </w:rPr>
-              <w:t>resolution</w:t>
-            </w:r>
-            <w:proofErr w:type="gramEnd"/>
+              <w:t xml:space="preserve"> Have played team sports (rugby and football) all my life and have learnt to help teams thrive by maintaining winning habits, nurturing positive environments and exercising effective conflict resolution</w:t>
+            </w:r>
           </w:p>
           <w:p>
             <w:pPr>

</xml_diff>